<commit_message>
Updated UBCO1 documentation file
</commit_message>
<xml_diff>
--- a/UBC01/UBC01 Transformation Documentation.docx
+++ b/UBC01/UBC01 Transformation Documentation.docx
@@ -29,7 +29,7 @@
       <w:r>
         <w:t xml:space="preserve">The input files for these transformations can be found in Box at </w:t>
       </w:r>
-      <w:hyperlink r:id="rId5" w:history="1">
+      <w:hyperlink r:id="rId6" w:history="1">
         <w:r>
           <w:rPr>
             <w:rStyle w:val="Hyperlink"/>
@@ -43,7 +43,45 @@
     </w:p>
     <w:p>
       <w:r>
-        <w:t>The transformations map the columns from the input files to node.properties in the database.  Mappings can be one-to-one (i.e., one column in the input file maps to a single node.property), or many-to-one (i.e., two or more columns in the input file are concatenated to map to a single node.property).  In addition some columns map the values in the input file to a set of accepted values in the database for the given node.property.</w:t>
+        <w:t xml:space="preserve">The transformations map the columns from the input files to </w:t>
+      </w:r>
+      <w:proofErr w:type="spellStart"/>
+      <w:proofErr w:type="gramStart"/>
+      <w:r>
+        <w:t>node.properties</w:t>
+      </w:r>
+      <w:proofErr w:type="spellEnd"/>
+      <w:proofErr w:type="gramEnd"/>
+      <w:r>
+        <w:t xml:space="preserve"> in the database.  Mappings can be one-to-one (i.e., one column in the input file maps to a single </w:t>
+      </w:r>
+      <w:proofErr w:type="spellStart"/>
+      <w:proofErr w:type="gramStart"/>
+      <w:r>
+        <w:t>node.property</w:t>
+      </w:r>
+      <w:proofErr w:type="spellEnd"/>
+      <w:proofErr w:type="gramEnd"/>
+      <w:r>
+        <w:t xml:space="preserve">), or many-to-one (i.e., two or more columns in the input file are concatenated to map to a single </w:t>
+      </w:r>
+      <w:proofErr w:type="spellStart"/>
+      <w:r>
+        <w:t>node.property</w:t>
+      </w:r>
+      <w:proofErr w:type="spellEnd"/>
+      <w:r>
+        <w:t xml:space="preserve">).  In addition some columns map the values in the input file to a set of accepted values in the database for the given </w:t>
+      </w:r>
+      <w:proofErr w:type="spellStart"/>
+      <w:proofErr w:type="gramStart"/>
+      <w:r>
+        <w:t>node.property</w:t>
+      </w:r>
+      <w:proofErr w:type="spellEnd"/>
+      <w:proofErr w:type="gramEnd"/>
+      <w:r>
+        <w:t>.</w:t>
       </w:r>
     </w:p>
     <w:p>
@@ -166,9 +204,11 @@
             <w:tcW w:w="1474" w:type="dxa"/>
           </w:tcPr>
           <w:p>
+            <w:proofErr w:type="spellStart"/>
             <w:r>
               <w:t>case_id</w:t>
             </w:r>
+            <w:proofErr w:type="spellEnd"/>
           </w:p>
         </w:tc>
         <w:tc>
@@ -209,9 +249,11 @@
             <w:tcW w:w="1474" w:type="dxa"/>
           </w:tcPr>
           <w:p>
+            <w:proofErr w:type="spellStart"/>
             <w:r>
               <w:t>patient_id</w:t>
             </w:r>
+            <w:proofErr w:type="spellEnd"/>
           </w:p>
         </w:tc>
         <w:tc>
@@ -375,9 +417,11 @@
             <w:tcW w:w="2680" w:type="dxa"/>
           </w:tcPr>
           <w:p>
+            <w:proofErr w:type="spellStart"/>
             <w:r>
               <w:t>patient_age_at_enrollment</w:t>
             </w:r>
+            <w:proofErr w:type="spellEnd"/>
           </w:p>
         </w:tc>
         <w:tc>
@@ -409,9 +453,11 @@
             <w:tcW w:w="2680" w:type="dxa"/>
           </w:tcPr>
           <w:p>
+            <w:proofErr w:type="spellStart"/>
             <w:r>
               <w:t>date_of_birth</w:t>
             </w:r>
+            <w:proofErr w:type="spellEnd"/>
           </w:p>
         </w:tc>
         <w:tc>
@@ -454,7 +500,15 @@
           </w:tcPr>
           <w:p>
             <w:r>
-              <w:t>Sex (M,F,  or U)</w:t>
+              <w:t>Sex (</w:t>
+            </w:r>
+            <w:proofErr w:type="gramStart"/>
+            <w:r>
+              <w:t>M,F</w:t>
+            </w:r>
+            <w:proofErr w:type="gramEnd"/>
+            <w:r>
+              <w:t>,  or U)</w:t>
             </w:r>
           </w:p>
         </w:tc>
@@ -511,9 +565,11 @@
             <w:tcW w:w="2680" w:type="dxa"/>
           </w:tcPr>
           <w:p>
+            <w:proofErr w:type="spellStart"/>
             <w:r>
               <w:t>neutered_indicator</w:t>
             </w:r>
+            <w:proofErr w:type="spellEnd"/>
           </w:p>
         </w:tc>
         <w:tc>
@@ -522,7 +578,15 @@
           </w:tcPr>
           <w:p>
             <w:r>
-              <w:t>Neutered Status Indicator (Y,N, U)</w:t>
+              <w:t>Neutered Status Indicator (</w:t>
+            </w:r>
+            <w:proofErr w:type="gramStart"/>
+            <w:r>
+              <w:t>Y,N</w:t>
+            </w:r>
+            <w:proofErr w:type="gramEnd"/>
+            <w:r>
+              <w:t>, U)</w:t>
             </w:r>
           </w:p>
         </w:tc>
@@ -641,9 +705,11 @@
             <w:tcW w:w="2482" w:type="dxa"/>
           </w:tcPr>
           <w:p>
+            <w:proofErr w:type="spellStart"/>
             <w:r>
               <w:t>disease_term</w:t>
             </w:r>
+            <w:proofErr w:type="spellEnd"/>
           </w:p>
         </w:tc>
         <w:tc>
@@ -675,9 +741,11 @@
             <w:tcW w:w="2482" w:type="dxa"/>
           </w:tcPr>
           <w:p>
+            <w:proofErr w:type="spellStart"/>
             <w:r>
               <w:t>primary_disease_site</w:t>
             </w:r>
+            <w:proofErr w:type="spellEnd"/>
           </w:p>
         </w:tc>
         <w:tc>
@@ -709,9 +777,11 @@
             <w:tcW w:w="2482" w:type="dxa"/>
           </w:tcPr>
           <w:p>
+            <w:proofErr w:type="spellStart"/>
             <w:r>
               <w:t>stage_of_disease</w:t>
             </w:r>
+            <w:proofErr w:type="spellEnd"/>
           </w:p>
         </w:tc>
         <w:tc>
@@ -743,9 +813,11 @@
             <w:tcW w:w="2482" w:type="dxa"/>
           </w:tcPr>
           <w:p>
+            <w:proofErr w:type="spellStart"/>
             <w:r>
               <w:t>date_of_diagnosis</w:t>
             </w:r>
+            <w:proofErr w:type="spellEnd"/>
           </w:p>
         </w:tc>
         <w:tc>
@@ -777,9 +849,11 @@
             <w:tcW w:w="2482" w:type="dxa"/>
           </w:tcPr>
           <w:p>
+            <w:proofErr w:type="spellStart"/>
             <w:r>
               <w:t>best_response</w:t>
             </w:r>
+            <w:proofErr w:type="spellEnd"/>
           </w:p>
         </w:tc>
         <w:tc>
@@ -811,9 +885,11 @@
             <w:tcW w:w="2482" w:type="dxa"/>
           </w:tcPr>
           <w:p>
+            <w:proofErr w:type="spellStart"/>
             <w:r>
               <w:t>treatment_data</w:t>
             </w:r>
+            <w:proofErr w:type="spellEnd"/>
           </w:p>
         </w:tc>
         <w:tc>
@@ -845,9 +921,11 @@
             <w:tcW w:w="2482" w:type="dxa"/>
           </w:tcPr>
           <w:p>
+            <w:proofErr w:type="spellStart"/>
             <w:r>
               <w:t>follow_up_data</w:t>
             </w:r>
+            <w:proofErr w:type="spellEnd"/>
           </w:p>
         </w:tc>
         <w:tc>
@@ -880,8 +958,10 @@
           </w:tcPr>
           <w:p>
             <w:r>
-              <w:t>concurrent_disease</w:t>
-            </w:r>
+              <w:t>pathology_report</w:t>
+            </w:r>
+            <w:bookmarkStart w:id="0" w:name="_GoBack"/>
+            <w:bookmarkEnd w:id="0"/>
           </w:p>
         </w:tc>
         <w:tc>
@@ -900,6 +980,52 @@
                 <w:rFonts w:ascii="Calibri" w:hAnsi="Calibri" w:cs="Calibri"/>
                 <w:color w:val="000000"/>
               </w:rPr>
+              <w:t>Pathology Evaluation Detail Available</w:t>
+            </w:r>
+          </w:p>
+        </w:tc>
+        <w:tc>
+          <w:tcPr>
+            <w:tcW w:w="1800" w:type="dxa"/>
+          </w:tcPr>
+          <w:p/>
+        </w:tc>
+        <w:tc>
+          <w:tcPr>
+            <w:tcW w:w="2065" w:type="dxa"/>
+          </w:tcPr>
+          <w:p/>
+        </w:tc>
+      </w:tr>
+      <w:tr>
+        <w:tc>
+          <w:tcPr>
+            <w:tcW w:w="2482" w:type="dxa"/>
+          </w:tcPr>
+          <w:p>
+            <w:proofErr w:type="spellStart"/>
+            <w:r>
+              <w:t>concurrent_disease</w:t>
+            </w:r>
+            <w:proofErr w:type="spellEnd"/>
+          </w:p>
+        </w:tc>
+        <w:tc>
+          <w:tcPr>
+            <w:tcW w:w="3003" w:type="dxa"/>
+          </w:tcPr>
+          <w:p>
+            <w:pPr>
+              <w:rPr>
+                <w:rFonts w:ascii="Calibri" w:hAnsi="Calibri" w:cs="Calibri"/>
+                <w:color w:val="000000"/>
+              </w:rPr>
+            </w:pPr>
+            <w:r>
+              <w:rPr>
+                <w:rFonts w:ascii="Calibri" w:hAnsi="Calibri" w:cs="Calibri"/>
+                <w:color w:val="000000"/>
+              </w:rPr>
               <w:t>Concurrent Disease</w:t>
             </w:r>
           </w:p>
@@ -923,9 +1049,12 @@
             <w:tcW w:w="2482" w:type="dxa"/>
           </w:tcPr>
           <w:p>
-            <w:r>
+            <w:proofErr w:type="spellStart"/>
+            <w:r>
+              <w:lastRenderedPageBreak/>
               <w:t>concurrent_disease_type</w:t>
             </w:r>
+            <w:proofErr w:type="spellEnd"/>
           </w:p>
         </w:tc>
         <w:tc>
@@ -1063,9 +1192,11 @@
             <w:tcW w:w="2262" w:type="dxa"/>
           </w:tcPr>
           <w:p>
+            <w:proofErr w:type="spellStart"/>
             <w:r>
               <w:t>date_of_registration</w:t>
             </w:r>
+            <w:proofErr w:type="spellEnd"/>
           </w:p>
         </w:tc>
         <w:tc>
@@ -1097,9 +1228,11 @@
             <w:tcW w:w="2262" w:type="dxa"/>
           </w:tcPr>
           <w:p>
+            <w:proofErr w:type="spellStart"/>
             <w:r>
               <w:t>site_short_name</w:t>
             </w:r>
+            <w:proofErr w:type="spellEnd"/>
           </w:p>
         </w:tc>
         <w:tc>
@@ -1131,9 +1264,11 @@
             <w:tcW w:w="2262" w:type="dxa"/>
           </w:tcPr>
           <w:p>
+            <w:proofErr w:type="spellStart"/>
             <w:r>
               <w:t>cohort_description</w:t>
             </w:r>
+            <w:proofErr w:type="spellEnd"/>
           </w:p>
         </w:tc>
         <w:tc>
@@ -1238,9 +1373,16 @@
             <w:tcW w:w="4675" w:type="dxa"/>
           </w:tcPr>
           <w:p>
-            <w:r>
-              <w:t>study.clinical_study_designation</w:t>
-            </w:r>
+            <w:proofErr w:type="spellStart"/>
+            <w:proofErr w:type="gramStart"/>
+            <w:r>
+              <w:t>study.clinical</w:t>
+            </w:r>
+            <w:proofErr w:type="gramEnd"/>
+            <w:r>
+              <w:t>_study_designation</w:t>
+            </w:r>
+            <w:proofErr w:type="spellEnd"/>
           </w:p>
         </w:tc>
         <w:tc>
@@ -1260,9 +1402,16 @@
             <w:tcW w:w="4675" w:type="dxa"/>
           </w:tcPr>
           <w:p>
-            <w:r>
-              <w:t>cohort.cohort_description</w:t>
-            </w:r>
+            <w:proofErr w:type="spellStart"/>
+            <w:proofErr w:type="gramStart"/>
+            <w:r>
+              <w:t>cohort.cohort</w:t>
+            </w:r>
+            <w:proofErr w:type="gramEnd"/>
+            <w:r>
+              <w:t>_description</w:t>
+            </w:r>
+            <w:proofErr w:type="spellEnd"/>
           </w:p>
         </w:tc>
         <w:tc>
@@ -1282,9 +1431,11 @@
             <w:tcW w:w="4675" w:type="dxa"/>
           </w:tcPr>
           <w:p>
+            <w:proofErr w:type="spellStart"/>
             <w:r>
               <w:t>enrollment_id</w:t>
             </w:r>
+            <w:proofErr w:type="spellEnd"/>
           </w:p>
         </w:tc>
         <w:tc>
@@ -1313,9 +1464,11 @@
             <w:tcW w:w="4675" w:type="dxa"/>
           </w:tcPr>
           <w:p>
+            <w:proofErr w:type="spellStart"/>
             <w:r>
               <w:t>diagnosis_id</w:t>
             </w:r>
+            <w:proofErr w:type="spellEnd"/>
           </w:p>
         </w:tc>
         <w:tc>
@@ -1580,12 +1733,14 @@
             <w:tcW w:w="2245" w:type="dxa"/>
           </w:tcPr>
           <w:p>
+            <w:proofErr w:type="spellStart"/>
             <w:r>
               <w:t>s</w:t>
             </w:r>
             <w:r>
               <w:t>ample_id</w:t>
             </w:r>
+            <w:proofErr w:type="spellEnd"/>
           </w:p>
         </w:tc>
         <w:tc>
@@ -1594,15 +1749,20 @@
           </w:tcPr>
           <w:p>
             <w:r>
-              <w:t>Study Code</w:t>
-            </w:r>
+              <w:t xml:space="preserve">Study Code </w:t>
+            </w:r>
+            <w:r>
+              <w:t>+ “</w:t>
+            </w:r>
+            <w:proofErr w:type="gramStart"/>
+            <w:r>
+              <w:t>-“ +</w:t>
+            </w:r>
+            <w:proofErr w:type="gramEnd"/>
             <w:r>
               <w:t xml:space="preserve"> </w:t>
             </w:r>
             <w:r>
-              <w:t xml:space="preserve">+ “-“ + </w:t>
-            </w:r>
-            <w:r>
               <w:t>Sample ID</w:t>
             </w:r>
           </w:p>
@@ -1626,12 +1786,14 @@
             <w:tcW w:w="2245" w:type="dxa"/>
           </w:tcPr>
           <w:p>
+            <w:proofErr w:type="spellStart"/>
             <w:r>
               <w:t>s</w:t>
             </w:r>
             <w:r>
               <w:t>ample_site</w:t>
             </w:r>
+            <w:proofErr w:type="spellEnd"/>
           </w:p>
         </w:tc>
         <w:tc>
@@ -1663,9 +1825,11 @@
             <w:tcW w:w="2245" w:type="dxa"/>
           </w:tcPr>
           <w:p>
+            <w:proofErr w:type="spellStart"/>
             <w:r>
               <w:t>physical_sample_type</w:t>
             </w:r>
+            <w:proofErr w:type="spellEnd"/>
           </w:p>
         </w:tc>
         <w:tc>
@@ -1697,12 +1861,15 @@
             <w:tcW w:w="2245" w:type="dxa"/>
           </w:tcPr>
           <w:p>
-            <w:r>
+            <w:proofErr w:type="spellStart"/>
+            <w:r>
+              <w:lastRenderedPageBreak/>
               <w:t>g</w:t>
             </w:r>
             <w:r>
               <w:t>eneral_sample_pathology</w:t>
             </w:r>
+            <w:proofErr w:type="spellEnd"/>
           </w:p>
         </w:tc>
         <w:tc>
@@ -1734,13 +1901,14 @@
             <w:tcW w:w="2245" w:type="dxa"/>
           </w:tcPr>
           <w:p>
-            <w:r>
-              <w:lastRenderedPageBreak/>
+            <w:proofErr w:type="spellStart"/>
+            <w:r>
               <w:t>t</w:t>
             </w:r>
             <w:r>
               <w:t>umor_sample_origin</w:t>
             </w:r>
+            <w:proofErr w:type="spellEnd"/>
           </w:p>
         </w:tc>
         <w:tc>
@@ -1772,9 +1940,11 @@
             <w:tcW w:w="2245" w:type="dxa"/>
           </w:tcPr>
           <w:p>
+            <w:proofErr w:type="spellStart"/>
             <w:r>
               <w:t>summarized_sample_type</w:t>
             </w:r>
+            <w:proofErr w:type="spellEnd"/>
           </w:p>
         </w:tc>
         <w:tc>
@@ -1833,8 +2003,18 @@
             <w:tcW w:w="2520" w:type="dxa"/>
           </w:tcPr>
           <w:p>
-            <w:r>
-              <w:t>Tissue;Normal;Not Applicable</w:t>
+            <w:proofErr w:type="spellStart"/>
+            <w:proofErr w:type="gramStart"/>
+            <w:r>
+              <w:t>Tissue;Normal</w:t>
+            </w:r>
+            <w:proofErr w:type="gramEnd"/>
+            <w:r>
+              <w:t>;Not</w:t>
+            </w:r>
+            <w:proofErr w:type="spellEnd"/>
+            <w:r>
+              <w:t xml:space="preserve"> Applicable</w:t>
             </w:r>
           </w:p>
         </w:tc>
@@ -1867,9 +2047,16 @@
             <w:tcW w:w="2520" w:type="dxa"/>
           </w:tcPr>
           <w:p>
-            <w:r>
-              <w:t>Tissue;Malignant;Primary</w:t>
-            </w:r>
+            <w:proofErr w:type="spellStart"/>
+            <w:proofErr w:type="gramStart"/>
+            <w:r>
+              <w:t>Tissue;Malignant</w:t>
+            </w:r>
+            <w:proofErr w:type="gramEnd"/>
+            <w:r>
+              <w:t>;Primary</w:t>
+            </w:r>
+            <w:proofErr w:type="spellEnd"/>
           </w:p>
         </w:tc>
         <w:tc>
@@ -1889,9 +2076,11 @@
             <w:tcW w:w="2245" w:type="dxa"/>
           </w:tcPr>
           <w:p>
+            <w:proofErr w:type="spellStart"/>
             <w:r>
               <w:t>specific_sample_pathology</w:t>
             </w:r>
+            <w:proofErr w:type="spellEnd"/>
           </w:p>
         </w:tc>
         <w:tc>
@@ -1923,9 +2112,11 @@
             <w:tcW w:w="2245" w:type="dxa"/>
           </w:tcPr>
           <w:p>
+            <w:proofErr w:type="spellStart"/>
             <w:r>
               <w:t>date_of_sample_collection</w:t>
             </w:r>
+            <w:proofErr w:type="spellEnd"/>
           </w:p>
         </w:tc>
         <w:tc>
@@ -1957,9 +2148,11 @@
             <w:tcW w:w="2245" w:type="dxa"/>
           </w:tcPr>
           <w:p>
+            <w:proofErr w:type="spellStart"/>
             <w:r>
               <w:t>sample_chronology</w:t>
             </w:r>
+            <w:proofErr w:type="spellEnd"/>
           </w:p>
         </w:tc>
         <w:tc>
@@ -1968,7 +2161,15 @@
           </w:tcPr>
           <w:p>
             <w:r>
-              <w:t>Sample Aquisition Timing (Before Treatment, During Treatment, Upon Relapse in Vemurafenib Trial)</w:t>
+              <w:t xml:space="preserve">Sample </w:t>
+            </w:r>
+            <w:proofErr w:type="spellStart"/>
+            <w:r>
+              <w:t>Aquisition</w:t>
+            </w:r>
+            <w:proofErr w:type="spellEnd"/>
+            <w:r>
+              <w:t xml:space="preserve"> Timing (Before Treatment, During Treatment, Upon Relapse in Vemurafenib Trial)</w:t>
             </w:r>
           </w:p>
         </w:tc>
@@ -1991,9 +2192,11 @@
             <w:tcW w:w="2245" w:type="dxa"/>
           </w:tcPr>
           <w:p>
+            <w:proofErr w:type="spellStart"/>
             <w:r>
               <w:t>necropsy_sample</w:t>
             </w:r>
+            <w:proofErr w:type="spellEnd"/>
           </w:p>
         </w:tc>
         <w:tc>
@@ -2025,9 +2228,11 @@
             <w:tcW w:w="2245" w:type="dxa"/>
           </w:tcPr>
           <w:p>
+            <w:proofErr w:type="spellStart"/>
             <w:r>
               <w:t>percentage_tumor</w:t>
             </w:r>
+            <w:proofErr w:type="spellEnd"/>
           </w:p>
         </w:tc>
         <w:tc>
@@ -2059,9 +2264,11 @@
             <w:tcW w:w="2245" w:type="dxa"/>
           </w:tcPr>
           <w:p>
+            <w:proofErr w:type="spellStart"/>
             <w:r>
               <w:t>tumor_grade</w:t>
             </w:r>
+            <w:proofErr w:type="spellEnd"/>
           </w:p>
         </w:tc>
         <w:tc>
@@ -2093,9 +2300,11 @@
             <w:tcW w:w="2245" w:type="dxa"/>
           </w:tcPr>
           <w:p>
+            <w:proofErr w:type="spellStart"/>
             <w:r>
               <w:t>sample_preservation</w:t>
             </w:r>
+            <w:proofErr w:type="spellEnd"/>
           </w:p>
         </w:tc>
         <w:tc>
@@ -2206,9 +2415,16 @@
             <w:tcW w:w="4675" w:type="dxa"/>
           </w:tcPr>
           <w:p>
-            <w:r>
-              <w:t>case.case_id</w:t>
-            </w:r>
+            <w:proofErr w:type="spellStart"/>
+            <w:proofErr w:type="gramStart"/>
+            <w:r>
+              <w:t>case.case</w:t>
+            </w:r>
+            <w:proofErr w:type="gramEnd"/>
+            <w:r>
+              <w:t>_id</w:t>
+            </w:r>
+            <w:proofErr w:type="spellEnd"/>
           </w:p>
         </w:tc>
         <w:tc>
@@ -2248,8 +2464,6 @@
       <w:r>
         <w:t>UCB</w:t>
       </w:r>
-      <w:bookmarkStart w:id="0" w:name="_GoBack"/>
-      <w:bookmarkEnd w:id="0"/>
       <w:r>
         <w:t>01.</w:t>
       </w:r>
@@ -3275,4 +3489,16 @@
     </a:ext>
   </a:extLst>
 </a:theme>
+</file>
+
+<file path=customXml/item1.xml><?xml version="1.0" encoding="utf-8"?>
+<b:Sources xmlns:b="http://schemas.openxmlformats.org/officeDocument/2006/bibliography" xmlns="http://schemas.openxmlformats.org/officeDocument/2006/bibliography" SelectedStyle="\APASixthEditionOfficeOnline.xsl" StyleName="APA" Version="6"/>
+</file>
+
+<file path=customXml/itemProps1.xml><?xml version="1.0" encoding="utf-8"?>
+<ds:datastoreItem xmlns:ds="http://schemas.openxmlformats.org/officeDocument/2006/customXml" ds:itemID="{7F08B6A7-472F-4886-B9C2-BA3D166A0A44}">
+  <ds:schemaRefs>
+    <ds:schemaRef ds:uri="http://schemas.openxmlformats.org/officeDocument/2006/bibliography"/>
+  </ds:schemaRefs>
+</ds:datastoreItem>
 </file>
</xml_diff>

<commit_message>
UBC01 update to add cohort_id
Updating transformation to use the cohort_id property in the case file
</commit_message>
<xml_diff>
--- a/UBC01/UBC01 Transformation Documentation.docx
+++ b/UBC01/UBC01 Transformation Documentation.docx
@@ -1,6 +1,6 @@
 
 <file path=word/document.xml><?xml version="1.0" encoding="utf-8"?>
-<w:document xmlns:wpc="http://schemas.microsoft.com/office/word/2010/wordprocessingCanvas" xmlns:cx="http://schemas.microsoft.com/office/drawing/2014/chartex" xmlns:cx1="http://schemas.microsoft.com/office/drawing/2015/9/8/chartex" xmlns:cx2="http://schemas.microsoft.com/office/drawing/2015/10/21/chartex" xmlns:cx3="http://schemas.microsoft.com/office/drawing/2016/5/9/chartex" xmlns:cx4="http://schemas.microsoft.com/office/drawing/2016/5/10/chartex" xmlns:cx5="http://schemas.microsoft.com/office/drawing/2016/5/11/chartex" xmlns:cx6="http://schemas.microsoft.com/office/drawing/2016/5/12/chartex" xmlns:cx7="http://schemas.microsoft.com/office/drawing/2016/5/13/chartex" xmlns:cx8="http://schemas.microsoft.com/office/drawing/2016/5/14/chartex" xmlns:mc="http://schemas.openxmlformats.org/markup-compatibility/2006" xmlns:aink="http://schemas.microsoft.com/office/drawing/2016/ink" xmlns:am3d="http://schemas.microsoft.com/office/drawing/2017/model3d" xmlns:o="urn:schemas-microsoft-com:office:office" xmlns:r="http://schemas.openxmlformats.org/officeDocument/2006/relationships" xmlns:m="http://schemas.openxmlformats.org/officeDocument/2006/math" xmlns:v="urn:schemas-microsoft-com:vml" xmlns:wp14="http://schemas.microsoft.com/office/word/2010/wordprocessingDrawing" xmlns:wp="http://schemas.openxmlformats.org/drawingml/2006/wordprocessingDrawing" xmlns:w10="urn:schemas-microsoft-com:office:word" xmlns:w="http://schemas.openxmlformats.org/wordprocessingml/2006/main" xmlns:w14="http://schemas.microsoft.com/office/word/2010/wordml" xmlns:w15="http://schemas.microsoft.com/office/word/2012/wordml" xmlns:w16cid="http://schemas.microsoft.com/office/word/2016/wordml/cid" xmlns:w16se="http://schemas.microsoft.com/office/word/2015/wordml/symex" xmlns:wpg="http://schemas.microsoft.com/office/word/2010/wordprocessingGroup" xmlns:wpi="http://schemas.microsoft.com/office/word/2010/wordprocessingInk" xmlns:wne="http://schemas.microsoft.com/office/word/2006/wordml" xmlns:wps="http://schemas.microsoft.com/office/word/2010/wordprocessingShape" mc:Ignorable="w14 w15 w16se w16cid wp14">
+<w:document xmlns:wpc="http://schemas.microsoft.com/office/word/2010/wordprocessingCanvas" xmlns:cx="http://schemas.microsoft.com/office/drawing/2014/chartex" xmlns:cx1="http://schemas.microsoft.com/office/drawing/2015/9/8/chartex" xmlns:cx2="http://schemas.microsoft.com/office/drawing/2015/10/21/chartex" xmlns:cx3="http://schemas.microsoft.com/office/drawing/2016/5/9/chartex" xmlns:cx4="http://schemas.microsoft.com/office/drawing/2016/5/10/chartex" xmlns:cx5="http://schemas.microsoft.com/office/drawing/2016/5/11/chartex" xmlns:cx6="http://schemas.microsoft.com/office/drawing/2016/5/12/chartex" xmlns:cx7="http://schemas.microsoft.com/office/drawing/2016/5/13/chartex" xmlns:cx8="http://schemas.microsoft.com/office/drawing/2016/5/14/chartex" xmlns:mc="http://schemas.openxmlformats.org/markup-compatibility/2006" xmlns:aink="http://schemas.microsoft.com/office/drawing/2016/ink" xmlns:am3d="http://schemas.microsoft.com/office/drawing/2017/model3d" xmlns:o="urn:schemas-microsoft-com:office:office" xmlns:r="http://schemas.openxmlformats.org/officeDocument/2006/relationships" xmlns:m="http://schemas.openxmlformats.org/officeDocument/2006/math" xmlns:v="urn:schemas-microsoft-com:vml" xmlns:wp14="http://schemas.microsoft.com/office/word/2010/wordprocessingDrawing" xmlns:wp="http://schemas.openxmlformats.org/drawingml/2006/wordprocessingDrawing" xmlns:w10="urn:schemas-microsoft-com:office:word" xmlns:w="http://schemas.openxmlformats.org/wordprocessingml/2006/main" xmlns:w14="http://schemas.microsoft.com/office/word/2010/wordml" xmlns:w15="http://schemas.microsoft.com/office/word/2012/wordml" xmlns:w16cex="http://schemas.microsoft.com/office/word/2018/wordml/cex" xmlns:w16cid="http://schemas.microsoft.com/office/word/2016/wordml/cid" xmlns:w16="http://schemas.microsoft.com/office/word/2018/wordml" xmlns:w16se="http://schemas.microsoft.com/office/word/2015/wordml/symex" xmlns:wpg="http://schemas.microsoft.com/office/word/2010/wordprocessingGroup" xmlns:wpi="http://schemas.microsoft.com/office/word/2010/wordprocessingInk" xmlns:wne="http://schemas.microsoft.com/office/word/2006/wordml" xmlns:wps="http://schemas.microsoft.com/office/word/2010/wordprocessingShape" mc:Ignorable="w14 w15 w16se w16cid w16 w16cex wp14">
   <w:body>
     <w:p>
       <w:pPr>
@@ -9,8 +9,6 @@
       <w:r>
         <w:t>UBC</w:t>
       </w:r>
-      <w:bookmarkStart w:id="0" w:name="_GoBack"/>
-      <w:bookmarkEnd w:id="0"/>
       <w:r>
         <w:t>01</w:t>
       </w:r>
@@ -1412,7 +1410,10 @@
             </w:r>
             <w:proofErr w:type="gramEnd"/>
             <w:r>
-              <w:t>_description</w:t>
+              <w:t>_</w:t>
+            </w:r>
+            <w:r>
+              <w:t>id</w:t>
             </w:r>
             <w:proofErr w:type="spellEnd"/>
           </w:p>
@@ -1422,6 +1423,17 @@
             <w:tcW w:w="4675" w:type="dxa"/>
           </w:tcPr>
           <w:p>
+            <w:r>
+              <w:t>Study Code + “</w:t>
+            </w:r>
+            <w:proofErr w:type="gramStart"/>
+            <w:r>
+              <w:t>-“ +</w:t>
+            </w:r>
+            <w:proofErr w:type="gramEnd"/>
+            <w:r>
+              <w:t xml:space="preserve"> </w:t>
+            </w:r>
             <w:r>
               <w:t>Cohort Description</w:t>
             </w:r>
@@ -2482,7 +2494,7 @@
 </file>
 
 <file path=word/numbering.xml><?xml version="1.0" encoding="utf-8"?>
-<w:numbering xmlns:wpc="http://schemas.microsoft.com/office/word/2010/wordprocessingCanvas" xmlns:cx="http://schemas.microsoft.com/office/drawing/2014/chartex" xmlns:cx1="http://schemas.microsoft.com/office/drawing/2015/9/8/chartex" xmlns:cx2="http://schemas.microsoft.com/office/drawing/2015/10/21/chartex" xmlns:cx3="http://schemas.microsoft.com/office/drawing/2016/5/9/chartex" xmlns:cx4="http://schemas.microsoft.com/office/drawing/2016/5/10/chartex" xmlns:cx5="http://schemas.microsoft.com/office/drawing/2016/5/11/chartex" xmlns:cx6="http://schemas.microsoft.com/office/drawing/2016/5/12/chartex" xmlns:cx7="http://schemas.microsoft.com/office/drawing/2016/5/13/chartex" xmlns:cx8="http://schemas.microsoft.com/office/drawing/2016/5/14/chartex" xmlns:mc="http://schemas.openxmlformats.org/markup-compatibility/2006" xmlns:aink="http://schemas.microsoft.com/office/drawing/2016/ink" xmlns:am3d="http://schemas.microsoft.com/office/drawing/2017/model3d" xmlns:o="urn:schemas-microsoft-com:office:office" xmlns:r="http://schemas.openxmlformats.org/officeDocument/2006/relationships" xmlns:m="http://schemas.openxmlformats.org/officeDocument/2006/math" xmlns:v="urn:schemas-microsoft-com:vml" xmlns:wp14="http://schemas.microsoft.com/office/word/2010/wordprocessingDrawing" xmlns:wp="http://schemas.openxmlformats.org/drawingml/2006/wordprocessingDrawing" xmlns:w10="urn:schemas-microsoft-com:office:word" xmlns:w="http://schemas.openxmlformats.org/wordprocessingml/2006/main" xmlns:w14="http://schemas.microsoft.com/office/word/2010/wordml" xmlns:w15="http://schemas.microsoft.com/office/word/2012/wordml" xmlns:w16cid="http://schemas.microsoft.com/office/word/2016/wordml/cid" xmlns:w16se="http://schemas.microsoft.com/office/word/2015/wordml/symex" xmlns:wpg="http://schemas.microsoft.com/office/word/2010/wordprocessingGroup" xmlns:wpi="http://schemas.microsoft.com/office/word/2010/wordprocessingInk" xmlns:wne="http://schemas.microsoft.com/office/word/2006/wordml" xmlns:wps="http://schemas.microsoft.com/office/word/2010/wordprocessingShape" mc:Ignorable="w14 w15 w16se w16cid wp14">
+<w:numbering xmlns:wpc="http://schemas.microsoft.com/office/word/2010/wordprocessingCanvas" xmlns:cx="http://schemas.microsoft.com/office/drawing/2014/chartex" xmlns:cx1="http://schemas.microsoft.com/office/drawing/2015/9/8/chartex" xmlns:cx2="http://schemas.microsoft.com/office/drawing/2015/10/21/chartex" xmlns:cx3="http://schemas.microsoft.com/office/drawing/2016/5/9/chartex" xmlns:cx4="http://schemas.microsoft.com/office/drawing/2016/5/10/chartex" xmlns:cx5="http://schemas.microsoft.com/office/drawing/2016/5/11/chartex" xmlns:cx6="http://schemas.microsoft.com/office/drawing/2016/5/12/chartex" xmlns:cx7="http://schemas.microsoft.com/office/drawing/2016/5/13/chartex" xmlns:cx8="http://schemas.microsoft.com/office/drawing/2016/5/14/chartex" xmlns:mc="http://schemas.openxmlformats.org/markup-compatibility/2006" xmlns:aink="http://schemas.microsoft.com/office/drawing/2016/ink" xmlns:am3d="http://schemas.microsoft.com/office/drawing/2017/model3d" xmlns:o="urn:schemas-microsoft-com:office:office" xmlns:r="http://schemas.openxmlformats.org/officeDocument/2006/relationships" xmlns:m="http://schemas.openxmlformats.org/officeDocument/2006/math" xmlns:v="urn:schemas-microsoft-com:vml" xmlns:wp14="http://schemas.microsoft.com/office/word/2010/wordprocessingDrawing" xmlns:wp="http://schemas.openxmlformats.org/drawingml/2006/wordprocessingDrawing" xmlns:w10="urn:schemas-microsoft-com:office:word" xmlns:w="http://schemas.openxmlformats.org/wordprocessingml/2006/main" xmlns:w14="http://schemas.microsoft.com/office/word/2010/wordml" xmlns:w15="http://schemas.microsoft.com/office/word/2012/wordml" xmlns:w16cex="http://schemas.microsoft.com/office/word/2018/wordml/cex" xmlns:w16cid="http://schemas.microsoft.com/office/word/2016/wordml/cid" xmlns:w16="http://schemas.microsoft.com/office/word/2018/wordml" xmlns:w16se="http://schemas.microsoft.com/office/word/2015/wordml/symex" xmlns:wpg="http://schemas.microsoft.com/office/word/2010/wordprocessingGroup" xmlns:wpi="http://schemas.microsoft.com/office/word/2010/wordprocessingInk" xmlns:wne="http://schemas.microsoft.com/office/word/2006/wordml" xmlns:wps="http://schemas.microsoft.com/office/word/2010/wordprocessingShape" mc:Ignorable="w14 w15 w16se w16cid w16 w16cex wp14">
   <w:abstractNum w:abstractNumId="0" w15:restartNumberingAfterBreak="0">
     <w:nsid w:val="07A15345"/>
     <w:multiLevelType w:val="hybridMultilevel"/>
@@ -2603,7 +2615,7 @@
 </file>
 
 <file path=word/styles.xml><?xml version="1.0" encoding="utf-8"?>
-<w:styles xmlns:mc="http://schemas.openxmlformats.org/markup-compatibility/2006" xmlns:r="http://schemas.openxmlformats.org/officeDocument/2006/relationships" xmlns:w="http://schemas.openxmlformats.org/wordprocessingml/2006/main" xmlns:w14="http://schemas.microsoft.com/office/word/2010/wordml" xmlns:w15="http://schemas.microsoft.com/office/word/2012/wordml" xmlns:w16cid="http://schemas.microsoft.com/office/word/2016/wordml/cid" xmlns:w16se="http://schemas.microsoft.com/office/word/2015/wordml/symex" mc:Ignorable="w14 w15 w16se w16cid">
+<w:styles xmlns:mc="http://schemas.openxmlformats.org/markup-compatibility/2006" xmlns:r="http://schemas.openxmlformats.org/officeDocument/2006/relationships" xmlns:w="http://schemas.openxmlformats.org/wordprocessingml/2006/main" xmlns:w14="http://schemas.microsoft.com/office/word/2010/wordml" xmlns:w15="http://schemas.microsoft.com/office/word/2012/wordml" xmlns:w16cex="http://schemas.microsoft.com/office/word/2018/wordml/cex" xmlns:w16cid="http://schemas.microsoft.com/office/word/2016/wordml/cid" xmlns:w16="http://schemas.microsoft.com/office/word/2018/wordml" xmlns:w16se="http://schemas.microsoft.com/office/word/2015/wordml/symex" mc:Ignorable="w14 w15 w16se w16cid w16 w16cex">
   <w:docDefaults>
     <w:rPrDefault>
       <w:rPr>

</xml_diff>